<commit_message>
update assignment lab 7
</commit_message>
<xml_diff>
--- a/docs/files/20210810_Lab7_Shiny-App-Visualization_Assignment_V1.docx
+++ b/docs/files/20210810_Lab7_Shiny-App-Visualization_Assignment_V1.docx
@@ -942,7 +942,23 @@
           <w:bCs/>
           <w:lang w:val="en-GB"/>
         </w:rPr>
-        <w:t>the percentage of each species as a representation of all observations</w:t>
+        <w:t xml:space="preserve">the </w:t>
+      </w:r>
+      <w:r>
+        <w:rPr>
+          <w:rFonts w:asciiTheme="minorHAnsi" w:hAnsiTheme="minorHAnsi" w:cstheme="minorHAnsi"/>
+          <w:bCs/>
+          <w:lang w:val="en-GB"/>
+        </w:rPr>
+        <w:t>proportion</w:t>
+      </w:r>
+      <w:r>
+        <w:rPr>
+          <w:rFonts w:asciiTheme="minorHAnsi" w:hAnsiTheme="minorHAnsi" w:cstheme="minorHAnsi"/>
+          <w:bCs/>
+          <w:lang w:val="en-GB"/>
+        </w:rPr>
+        <w:t xml:space="preserve"> of each species as a representation of all observations</w:t>
       </w:r>
     </w:p>
     <w:p>
@@ -993,6 +1009,37 @@
           <w:lang w:val="en-GB"/>
         </w:rPr>
         <w:t>the standard deviation of the bill length measurement for each species.</w:t>
+      </w:r>
+    </w:p>
+    <w:p>
+      <w:pPr>
+        <w:tabs>
+          <w:tab w:val="left" w:pos="-720"/>
+        </w:tabs>
+        <w:suppressAutoHyphens/>
+        <w:rPr>
+          <w:rFonts w:asciiTheme="minorHAnsi" w:hAnsiTheme="minorHAnsi" w:cstheme="minorHAnsi"/>
+          <w:lang w:val="en-GB"/>
+        </w:rPr>
+      </w:pPr>
+    </w:p>
+    <w:p>
+      <w:pPr>
+        <w:tabs>
+          <w:tab w:val="left" w:pos="-720"/>
+        </w:tabs>
+        <w:suppressAutoHyphens/>
+        <w:rPr>
+          <w:rFonts w:asciiTheme="minorHAnsi" w:hAnsiTheme="minorHAnsi" w:cstheme="minorHAnsi"/>
+          <w:lang w:val="en-GB"/>
+        </w:rPr>
+      </w:pPr>
+      <w:r>
+        <w:rPr>
+          <w:rFonts w:asciiTheme="minorHAnsi" w:hAnsiTheme="minorHAnsi" w:cstheme="minorHAnsi"/>
+          <w:lang w:val="en-GB"/>
+        </w:rPr>
+        <w:t>__ / 5</w:t>
       </w:r>
     </w:p>
     <w:p>
@@ -1131,6 +1178,8 @@
               <w:rPr>
                 <w:rFonts w:asciiTheme="minorHAnsi" w:hAnsiTheme="minorHAnsi" w:cstheme="minorHAnsi"/>
                 <w:b/>
+                <w:i/>
+                <w:iCs/>
                 <w:lang w:val="en-GB"/>
               </w:rPr>
             </w:pPr>
@@ -1138,9 +1187,11 @@
               <w:rPr>
                 <w:rFonts w:asciiTheme="minorHAnsi" w:hAnsiTheme="minorHAnsi" w:cstheme="minorHAnsi"/>
                 <w:b/>
+                <w:i/>
+                <w:iCs/>
                 <w:lang w:val="en-GB"/>
               </w:rPr>
-              <w:t>%</w:t>
+              <w:t>p</w:t>
             </w:r>
           </w:p>
         </w:tc>
@@ -1418,22 +1469,29 @@
     </w:p>
     <w:p>
       <w:pPr>
+        <w:pStyle w:val="ListParagraph"/>
         <w:tabs>
           <w:tab w:val="left" w:pos="-720"/>
         </w:tabs>
         <w:suppressAutoHyphens/>
-        <w:rPr>
-          <w:rFonts w:asciiTheme="minorHAnsi" w:hAnsiTheme="minorHAnsi" w:cstheme="minorHAnsi"/>
-          <w:lang w:val="en-GB"/>
-        </w:rPr>
-      </w:pPr>
-      <w:r>
-        <w:rPr>
-          <w:rFonts w:asciiTheme="minorHAnsi" w:hAnsiTheme="minorHAnsi" w:cstheme="minorHAnsi"/>
-          <w:lang w:val="en-GB"/>
-        </w:rPr>
-        <w:t>__ / 5</w:t>
-      </w:r>
+        <w:ind w:left="1440"/>
+        <w:rPr>
+          <w:rFonts w:asciiTheme="minorHAnsi" w:hAnsiTheme="minorHAnsi" w:cstheme="minorHAnsi"/>
+          <w:lang w:val="en-GB"/>
+        </w:rPr>
+      </w:pPr>
+    </w:p>
+    <w:p>
+      <w:pPr>
+        <w:tabs>
+          <w:tab w:val="left" w:pos="-720"/>
+        </w:tabs>
+        <w:suppressAutoHyphens/>
+        <w:rPr>
+          <w:rFonts w:asciiTheme="minorHAnsi" w:hAnsiTheme="minorHAnsi" w:cstheme="minorHAnsi"/>
+          <w:lang w:val="en-GB"/>
+        </w:rPr>
+      </w:pPr>
     </w:p>
     <w:p>
       <w:pPr>

</xml_diff>